<commit_message>
Updating readme.md file with react advantages
</commit_message>
<xml_diff>
--- a/React.docx
+++ b/React.docx
@@ -293,6 +293,19 @@
       </w:pPr>
       <w:r>
         <w:t>ECMA Script</w:t>
+      </w:r>
+    </w:p>
+    <w:p>
+      <w:pPr>
+        <w:spacing w:before="20" w:afterLines="20" w:after="48" w:line="20" w:lineRule="atLeast"/>
+      </w:pPr>
+    </w:p>
+    <w:p>
+      <w:pPr>
+        <w:spacing w:before="20" w:afterLines="20" w:after="48" w:line="20" w:lineRule="atLeast"/>
+      </w:pPr>
+      <w:r>
+        <w:t>These days, we preprocess our JavaScript with Babel in order to access experimental features and language extensions like JSX.</w:t>
       </w:r>
     </w:p>
     <w:p>
@@ -305,6 +318,7 @@
         <w:spacing w:before="20" w:afterLines="20" w:after="48" w:line="20" w:lineRule="atLeast"/>
       </w:pPr>
       <w:r>
+        <w:lastRenderedPageBreak/>
         <w:t>Variables and Block Scopes</w:t>
       </w:r>
     </w:p>
@@ -321,7 +335,6 @@
         <w:spacing w:before="20" w:afterLines="20" w:after="48" w:line="20" w:lineRule="atLeast"/>
       </w:pPr>
       <w:r>
-        <w:lastRenderedPageBreak/>
         <w:t>{{{{</w:t>
       </w:r>
     </w:p>
@@ -777,6 +790,7 @@
         <w:spacing w:before="20" w:afterLines="20" w:after="48" w:line="20" w:lineRule="atLeast"/>
       </w:pPr>
       <w:r>
+        <w:lastRenderedPageBreak/>
         <w:t>};</w:t>
       </w:r>
     </w:p>
@@ -791,7 +805,6 @@
       </w:pPr>
       <w:proofErr w:type="gramStart"/>
       <w:r>
-        <w:lastRenderedPageBreak/>
         <w:t>testerObj.func1(</w:t>
       </w:r>
       <w:proofErr w:type="gramEnd"/>
@@ -935,80 +948,59 @@
         <w:spacing w:before="20" w:afterLines="20" w:after="48" w:line="20" w:lineRule="atLeast"/>
       </w:pPr>
       <w:r>
-        <w:t xml:space="preserve">We can create a </w:t>
-      </w:r>
-      <w:r>
-        <w:t>J</w:t>
-      </w:r>
-      <w:r>
-        <w:t>ava</w:t>
-      </w:r>
-      <w:r>
-        <w:t>Script object</w:t>
-      </w:r>
-      <w:r>
-        <w:t xml:space="preserve"> in a few different ways,</w:t>
-      </w:r>
+        <w:t>We can create a JavaScript object in a few different ways, but the most common way is to use the object literal.</w:t>
+      </w:r>
+    </w:p>
+    <w:p>
+      <w:pPr>
+        <w:spacing w:before="20" w:afterLines="20" w:after="48" w:line="20" w:lineRule="atLeast"/>
+      </w:pPr>
+    </w:p>
+    <w:p>
+      <w:pPr>
+        <w:spacing w:before="20" w:afterLines="20" w:after="48" w:line="20" w:lineRule="atLeast"/>
+      </w:pPr>
+      <w:r>
+        <w:t>// [1</w:t>
+      </w:r>
+      <w:proofErr w:type="gramStart"/>
+      <w:r>
+        <w:t>,2,3,4</w:t>
+      </w:r>
+      <w:proofErr w:type="gramEnd"/>
+      <w:r>
+        <w:t>].map(a =&gt; console.log(a*a));</w:t>
+      </w:r>
+    </w:p>
+    <w:p>
+      <w:pPr>
+        <w:spacing w:before="20" w:afterLines="20" w:after="48" w:line="20" w:lineRule="atLeast"/>
+      </w:pPr>
+      <w:proofErr w:type="spellStart"/>
+      <w:proofErr w:type="gramStart"/>
+      <w:r>
+        <w:t>const</w:t>
+      </w:r>
+      <w:proofErr w:type="spellEnd"/>
+      <w:proofErr w:type="gramEnd"/>
+      <w:r>
+        <w:t xml:space="preserve"> mystery = 'answer';</w:t>
+      </w:r>
+    </w:p>
+    <w:p>
+      <w:pPr>
+        <w:spacing w:before="20" w:afterLines="20" w:after="48" w:line="20" w:lineRule="atLeast"/>
+      </w:pPr>
+      <w:proofErr w:type="spellStart"/>
+      <w:proofErr w:type="gramStart"/>
+      <w:r>
+        <w:t>const</w:t>
+      </w:r>
+      <w:proofErr w:type="spellEnd"/>
+      <w:proofErr w:type="gramEnd"/>
       <w:r>
         <w:t xml:space="preserve"> </w:t>
       </w:r>
-      <w:r>
-        <w:t>but the most common way is to use the object literal</w:t>
-      </w:r>
-      <w:r>
-        <w:t>.</w:t>
-      </w:r>
-    </w:p>
-    <w:p>
-      <w:pPr>
-        <w:spacing w:before="20" w:afterLines="20" w:after="48" w:line="20" w:lineRule="atLeast"/>
-      </w:pPr>
-    </w:p>
-    <w:p>
-      <w:pPr>
-        <w:spacing w:before="20" w:afterLines="20" w:after="48" w:line="20" w:lineRule="atLeast"/>
-      </w:pPr>
-      <w:r>
-        <w:t>// [1</w:t>
-      </w:r>
-      <w:proofErr w:type="gramStart"/>
-      <w:r>
-        <w:t>,2,3,4</w:t>
-      </w:r>
-      <w:proofErr w:type="gramEnd"/>
-      <w:r>
-        <w:t>].map(a =&gt; console.log(a*a));</w:t>
-      </w:r>
-    </w:p>
-    <w:p>
-      <w:pPr>
-        <w:spacing w:before="20" w:afterLines="20" w:after="48" w:line="20" w:lineRule="atLeast"/>
-      </w:pPr>
-      <w:proofErr w:type="spellStart"/>
-      <w:proofErr w:type="gramStart"/>
-      <w:r>
-        <w:t>const</w:t>
-      </w:r>
-      <w:proofErr w:type="spellEnd"/>
-      <w:proofErr w:type="gramEnd"/>
-      <w:r>
-        <w:t xml:space="preserve"> mystery = 'answer';</w:t>
-      </w:r>
-    </w:p>
-    <w:p>
-      <w:pPr>
-        <w:spacing w:before="20" w:afterLines="20" w:after="48" w:line="20" w:lineRule="atLeast"/>
-      </w:pPr>
-      <w:proofErr w:type="spellStart"/>
-      <w:proofErr w:type="gramStart"/>
-      <w:r>
-        <w:t>const</w:t>
-      </w:r>
-      <w:proofErr w:type="spellEnd"/>
-      <w:proofErr w:type="gramEnd"/>
-      <w:r>
-        <w:t xml:space="preserve"> </w:t>
-      </w:r>
       <w:proofErr w:type="spellStart"/>
       <w:r>
         <w:t>obj</w:t>
@@ -1128,57 +1120,24 @@
       </w:pPr>
       <w:proofErr w:type="gramStart"/>
       <w:r>
-        <w:t>mo</w:t>
-      </w:r>
-      <w:r>
-        <w:t>dern</w:t>
-      </w:r>
-      <w:proofErr w:type="gramEnd"/>
-      <w:r>
-        <w:t xml:space="preserve"> objects also support dynamic properties using this syntax, it looks like an array literal but don</w:t>
-      </w:r>
-      <w:r>
-        <w:t>’</w:t>
-      </w:r>
-      <w:r>
-        <w:t>t confuse with that. Let</w:t>
-      </w:r>
-      <w:r>
-        <w:t>’</w:t>
-      </w:r>
-      <w:r>
-        <w:t>s evaluate what</w:t>
-      </w:r>
-      <w:r>
-        <w:t>’</w:t>
-      </w:r>
-      <w:r>
-        <w:t xml:space="preserve">s within the </w:t>
-      </w:r>
-      <w:r>
-        <w:t>square</w:t>
-      </w:r>
-      <w:r>
-        <w:t xml:space="preserve"> brackets</w:t>
-      </w:r>
-    </w:p>
-    <w:p>
-      <w:pPr>
-        <w:spacing w:before="20" w:afterLines="20" w:after="48" w:line="20" w:lineRule="atLeast"/>
-      </w:pPr>
-    </w:p>
-    <w:p>
-      <w:pPr>
-        <w:spacing w:before="20" w:afterLines="20" w:after="48" w:line="20" w:lineRule="atLeast"/>
-      </w:pPr>
-      <w:r>
-        <w:t>Assuming that we define a “</w:t>
-      </w:r>
-      <w:r>
-        <w:t>mystery</w:t>
-      </w:r>
-      <w:r>
-        <w:t>”</w:t>
+        <w:t>modern</w:t>
+      </w:r>
+      <w:proofErr w:type="gramEnd"/>
+      <w:r>
+        <w:t xml:space="preserve"> objects also support dynamic properties using this syntax, it looks like an array literal but don’t confuse with that. Let’s evaluate what’s within the square brackets</w:t>
+      </w:r>
+    </w:p>
+    <w:p>
+      <w:pPr>
+        <w:spacing w:before="20" w:afterLines="20" w:after="48" w:line="20" w:lineRule="atLeast"/>
+      </w:pPr>
+    </w:p>
+    <w:p>
+      <w:pPr>
+        <w:spacing w:before="20" w:afterLines="20" w:after="48" w:line="20" w:lineRule="atLeast"/>
+      </w:pPr>
+      <w:r>
+        <w:t>Assuming that we define a “mystery”</w:t>
       </w:r>
       <w:r>
         <w:t xml:space="preserve"> </w:t>
@@ -1289,7 +1248,6 @@
         <w:spacing w:before="20" w:afterLines="20" w:after="48" w:line="20" w:lineRule="atLeast"/>
       </w:pPr>
       <w:r>
-        <w:lastRenderedPageBreak/>
         <w:t>Destructing and Rest/Spread</w:t>
       </w:r>
     </w:p>
@@ -1384,72 +1342,15 @@
         <w:spacing w:before="20" w:afterLines="20" w:after="48" w:line="20" w:lineRule="atLeast"/>
       </w:pPr>
       <w:r>
-        <w:t>We can defi</w:t>
-      </w:r>
-      <w:r>
-        <w:t>n</w:t>
-      </w:r>
-      <w:r>
-        <w:t>e</w:t>
-      </w:r>
-      <w:r>
-        <w:t xml:space="preserve"> string literals is </w:t>
-      </w:r>
-      <w:r>
-        <w:t>J</w:t>
-      </w:r>
-      <w:r>
-        <w:t>ava</w:t>
-      </w:r>
-      <w:r>
-        <w:t>S</w:t>
-      </w:r>
-      <w:r>
-        <w:t>cript in single quotes or double quotes</w:t>
-      </w:r>
-    </w:p>
-    <w:p>
-      <w:pPr>
-        <w:spacing w:before="20" w:afterLines="20" w:after="48" w:line="20" w:lineRule="atLeast"/>
-      </w:pPr>
-      <w:r>
-        <w:t xml:space="preserve">The modern </w:t>
-      </w:r>
-      <w:r>
-        <w:t>J</w:t>
-      </w:r>
-      <w:r>
-        <w:t>ava</w:t>
-      </w:r>
-      <w:r>
-        <w:t>S</w:t>
-      </w:r>
-      <w:r>
-        <w:t>cript has third way of defining strings, and that</w:t>
-      </w:r>
-      <w:r>
-        <w:t>’</w:t>
-      </w:r>
-      <w:r>
-        <w:t>s by using back tick character, they are called as template string as they can be used for dynam</w:t>
-      </w:r>
-      <w:r>
-        <w:t>i</w:t>
-      </w:r>
-      <w:r>
-        <w:t xml:space="preserve">c value. They support something called interpolation. We can inject any dynamic values within </w:t>
-      </w:r>
-      <w:r>
-        <w:t>J</w:t>
-      </w:r>
-      <w:r>
-        <w:t>ava</w:t>
-      </w:r>
-      <w:r>
-        <w:t>Sc</w:t>
-      </w:r>
-      <w:r>
-        <w:t>ript between these curly braces</w:t>
+        <w:t>We can define string literals is JavaScript in single quotes or double quotes</w:t>
+      </w:r>
+    </w:p>
+    <w:p>
+      <w:pPr>
+        <w:spacing w:before="20" w:afterLines="20" w:after="48" w:line="20" w:lineRule="atLeast"/>
+      </w:pPr>
+      <w:r>
+        <w:t>The modern JavaScript has third way of defining strings, and that’s by using back tick character, they are called as template string as they can be used for dynamic value. They support something called interpolation. We can inject any dynamic values within JavaScript between these curly braces</w:t>
       </w:r>
     </w:p>
     <w:p>
@@ -1529,10 +1430,7 @@
         <w:spacing w:before="20" w:afterLines="20" w:after="48" w:line="20" w:lineRule="atLeast"/>
       </w:pPr>
       <w:r>
-        <w:t>Components let you split the UI into independent, reusable pieces, and think about each piece in isolation</w:t>
-      </w:r>
-      <w:r>
-        <w:t>.</w:t>
+        <w:t>Components let you split the UI into independent, reusable pieces, and think about each piece in isolation.</w:t>
       </w:r>
     </w:p>
     <w:p>
@@ -1647,8 +1545,6 @@
       <w:pPr>
         <w:spacing w:before="20" w:afterLines="20" w:after="48" w:line="20" w:lineRule="atLeast"/>
       </w:pPr>
-      <w:bookmarkStart w:id="0" w:name="_GoBack"/>
-      <w:bookmarkEnd w:id="0"/>
     </w:p>
     <w:p>
       <w:pPr>
@@ -1673,6 +1569,250 @@
     </w:p>
     <w:p>
       <w:pPr>
+        <w:spacing w:before="20" w:afterLines="20" w:after="48" w:line="20" w:lineRule="atLeast"/>
+      </w:pPr>
+    </w:p>
+    <w:p>
+      <w:pPr>
+        <w:spacing w:before="20" w:afterLines="20" w:after="48" w:line="20" w:lineRule="atLeast"/>
+      </w:pPr>
+      <w:r>
+        <w:t>To work with asynchronous object we need to deal with promises objects, a promise is an object that might deliver the data at the later point in program.</w:t>
+      </w:r>
+    </w:p>
+    <w:p>
+      <w:pPr>
+        <w:spacing w:before="20" w:afterLines="20" w:after="48" w:line="20" w:lineRule="atLeast"/>
+      </w:pPr>
+    </w:p>
+    <w:p>
+      <w:pPr>
+        <w:spacing w:before="20" w:afterLines="20" w:after="48" w:line="20" w:lineRule="atLeast"/>
+      </w:pPr>
+      <w:proofErr w:type="spellStart"/>
+      <w:proofErr w:type="gramStart"/>
+      <w:r>
+        <w:t>const</w:t>
+      </w:r>
+      <w:proofErr w:type="spellEnd"/>
+      <w:proofErr w:type="gramEnd"/>
+      <w:r>
+        <w:t xml:space="preserve"> </w:t>
+      </w:r>
+      <w:proofErr w:type="spellStart"/>
+      <w:r>
+        <w:t>fetchData</w:t>
+      </w:r>
+      <w:proofErr w:type="spellEnd"/>
+      <w:r>
+        <w:t xml:space="preserve"> = </w:t>
+      </w:r>
+      <w:proofErr w:type="spellStart"/>
+      <w:r>
+        <w:t>async</w:t>
+      </w:r>
+      <w:proofErr w:type="spellEnd"/>
+      <w:r>
+        <w:t xml:space="preserve"> () =&gt; {</w:t>
+      </w:r>
+    </w:p>
+    <w:p>
+      <w:pPr>
+        <w:spacing w:before="20" w:afterLines="20" w:after="48" w:line="20" w:lineRule="atLeast"/>
+      </w:pPr>
+      <w:r>
+        <w:t xml:space="preserve">  </w:t>
+      </w:r>
+      <w:proofErr w:type="spellStart"/>
+      <w:proofErr w:type="gramStart"/>
+      <w:r>
+        <w:t>const</w:t>
+      </w:r>
+      <w:proofErr w:type="spellEnd"/>
+      <w:proofErr w:type="gramEnd"/>
+      <w:r>
+        <w:t xml:space="preserve"> </w:t>
+      </w:r>
+      <w:proofErr w:type="spellStart"/>
+      <w:r>
+        <w:t>resp</w:t>
+      </w:r>
+      <w:proofErr w:type="spellEnd"/>
+      <w:r>
+        <w:t xml:space="preserve"> = await fetch('https://api.github.com');</w:t>
+      </w:r>
+    </w:p>
+    <w:p>
+      <w:pPr>
+        <w:spacing w:before="20" w:afterLines="20" w:after="48" w:line="20" w:lineRule="atLeast"/>
+      </w:pPr>
+      <w:r>
+        <w:t xml:space="preserve">  </w:t>
+      </w:r>
+      <w:proofErr w:type="spellStart"/>
+      <w:proofErr w:type="gramStart"/>
+      <w:r>
+        <w:t>const</w:t>
+      </w:r>
+      <w:proofErr w:type="spellEnd"/>
+      <w:proofErr w:type="gramEnd"/>
+      <w:r>
+        <w:t xml:space="preserve"> data = await </w:t>
+      </w:r>
+      <w:proofErr w:type="spellStart"/>
+      <w:r>
+        <w:t>resp.json</w:t>
+      </w:r>
+      <w:proofErr w:type="spellEnd"/>
+      <w:r>
+        <w:t>();</w:t>
+      </w:r>
+    </w:p>
+    <w:p>
+      <w:pPr>
+        <w:spacing w:before="20" w:afterLines="20" w:after="48" w:line="20" w:lineRule="atLeast"/>
+      </w:pPr>
+      <w:r>
+        <w:t xml:space="preserve">  </w:t>
+      </w:r>
+      <w:proofErr w:type="gramStart"/>
+      <w:r>
+        <w:t>console.log(</w:t>
+      </w:r>
+      <w:proofErr w:type="gramEnd"/>
+      <w:r>
+        <w:t>data);</w:t>
+      </w:r>
+    </w:p>
+    <w:p>
+      <w:pPr>
+        <w:spacing w:before="20" w:afterLines="20" w:after="48" w:line="20" w:lineRule="atLeast"/>
+      </w:pPr>
+      <w:r>
+        <w:lastRenderedPageBreak/>
+        <w:t>};</w:t>
+      </w:r>
+    </w:p>
+    <w:p>
+      <w:pPr>
+        <w:spacing w:before="20" w:afterLines="20" w:after="48" w:line="20" w:lineRule="atLeast"/>
+      </w:pPr>
+    </w:p>
+    <w:p>
+      <w:pPr>
+        <w:spacing w:before="20" w:afterLines="20" w:after="48" w:line="20" w:lineRule="atLeast"/>
+      </w:pPr>
+      <w:proofErr w:type="spellStart"/>
+      <w:proofErr w:type="gramStart"/>
+      <w:r>
+        <w:t>fetchData</w:t>
+      </w:r>
+      <w:proofErr w:type="spellEnd"/>
+      <w:r>
+        <w:t>(</w:t>
+      </w:r>
+      <w:proofErr w:type="gramEnd"/>
+      <w:r>
+        <w:t>);</w:t>
+      </w:r>
+    </w:p>
+    <w:p>
+      <w:pPr>
+        <w:spacing w:before="20" w:afterLines="20" w:after="48" w:line="20" w:lineRule="atLeast"/>
+      </w:pPr>
+    </w:p>
+    <w:p>
+      <w:pPr>
+        <w:spacing w:before="20" w:afterLines="20" w:after="48" w:line="20" w:lineRule="atLeast"/>
+      </w:pPr>
+      <w:r>
+        <w:t xml:space="preserve">Example of </w:t>
+      </w:r>
+      <w:proofErr w:type="gramStart"/>
+      <w:r>
+        <w:t>a</w:t>
+      </w:r>
+      <w:proofErr w:type="gramEnd"/>
+      <w:r>
+        <w:t xml:space="preserve"> </w:t>
+      </w:r>
+      <w:proofErr w:type="spellStart"/>
+      <w:r>
+        <w:t>async</w:t>
+      </w:r>
+      <w:proofErr w:type="spellEnd"/>
+      <w:r>
+        <w:t xml:space="preserve"> function that returns a promise is the web fetch </w:t>
+      </w:r>
+      <w:proofErr w:type="spellStart"/>
+      <w:r>
+        <w:t>api</w:t>
+      </w:r>
+      <w:proofErr w:type="spellEnd"/>
+      <w:r>
+        <w:t xml:space="preserve"> which is natively available in the some browser. Here we are fetching the top level </w:t>
+      </w:r>
+      <w:proofErr w:type="spellStart"/>
+      <w:r>
+        <w:t>github</w:t>
+      </w:r>
+      <w:proofErr w:type="spellEnd"/>
+      <w:r>
+        <w:t xml:space="preserve"> </w:t>
+      </w:r>
+      <w:proofErr w:type="spellStart"/>
+      <w:r>
+        <w:t>api</w:t>
+      </w:r>
+      <w:proofErr w:type="spellEnd"/>
+      <w:r>
+        <w:t xml:space="preserve">, when the fetch returns a promise we then call .ten function to return the return of fetch and supply the callback function in here, this callback </w:t>
+      </w:r>
+      <w:proofErr w:type="spellStart"/>
+      <w:r>
+        <w:t>functon</w:t>
+      </w:r>
+      <w:proofErr w:type="spellEnd"/>
+      <w:r>
+        <w:t xml:space="preserve"> will </w:t>
+      </w:r>
+      <w:proofErr w:type="spellStart"/>
+      <w:r>
+        <w:t>recieve</w:t>
+      </w:r>
+      <w:proofErr w:type="spellEnd"/>
+      <w:r>
+        <w:t xml:space="preserve"> the data from the API</w:t>
+      </w:r>
+    </w:p>
+    <w:p>
+      <w:pPr>
+        <w:spacing w:before="20" w:afterLines="20" w:after="48" w:line="20" w:lineRule="atLeast"/>
+      </w:pPr>
+    </w:p>
+    <w:p>
+      <w:pPr>
+        <w:spacing w:before="20" w:afterLines="20" w:after="48" w:line="20" w:lineRule="atLeast"/>
+      </w:pPr>
+      <w:r>
+        <w:t>The fetch API has the raw response, if we want to parse the data in JSON format we need to call the .</w:t>
+      </w:r>
+      <w:proofErr w:type="spellStart"/>
+      <w:proofErr w:type="gramStart"/>
+      <w:r>
+        <w:t>json</w:t>
+      </w:r>
+      <w:proofErr w:type="spellEnd"/>
+      <w:r>
+        <w:t>(</w:t>
+      </w:r>
+      <w:proofErr w:type="gramEnd"/>
+      <w:r>
+        <w:t>) method on the response object.</w:t>
+      </w:r>
+    </w:p>
+    <w:p>
+      <w:pPr>
         <w:pStyle w:val="ListParagraph"/>
         <w:numPr>
           <w:ilvl w:val="0"/>
@@ -1686,6 +1826,34 @@
       <w:r>
         <w:t xml:space="preserve"> </w:t>
       </w:r>
+    </w:p>
+    <w:p>
+      <w:pPr>
+        <w:spacing w:before="20" w:afterLines="20" w:after="48" w:line="20" w:lineRule="atLeast"/>
+      </w:pPr>
+    </w:p>
+    <w:p>
+      <w:pPr>
+        <w:spacing w:before="20" w:afterLines="20" w:after="48" w:line="20" w:lineRule="atLeast"/>
+      </w:pPr>
+      <w:r>
+        <w:t xml:space="preserve">ECMAScript is the language specification used to implement the JavaScript language. </w:t>
+      </w:r>
+    </w:p>
+    <w:p>
+      <w:pPr>
+        <w:spacing w:before="20" w:afterLines="20" w:after="48" w:line="20" w:lineRule="atLeast"/>
+      </w:pPr>
+    </w:p>
+    <w:p>
+      <w:pPr>
+        <w:spacing w:before="20" w:afterLines="20" w:after="48" w:line="20" w:lineRule="atLeast"/>
+      </w:pPr>
+      <w:r>
+        <w:t>However, there are many new features in the latest versions of JavaScript that we'd like to use. Thanks to Babel, we can use them today! Babel transforms newer features into ES5 for cross-platform compatibility.</w:t>
+      </w:r>
+      <w:bookmarkStart w:id="0" w:name="_GoBack"/>
+      <w:bookmarkEnd w:id="0"/>
     </w:p>
     <w:p>
       <w:pPr>

</xml_diff>